<commit_message>
updated ssu documents according to the FR document
</commit_message>
<xml_diff>
--- a/administriranje.docx
+++ b/administriranje.docx
@@ -1,6 +1,6 @@
 
 <file path=word/document.xml><?xml version="1.0" encoding="utf-8"?>
-<w:document xmlns:wpc="http://schemas.microsoft.com/office/word/2010/wordprocessingCanvas" xmlns:cx="http://schemas.microsoft.com/office/drawing/2014/chartex" xmlns:cx1="http://schemas.microsoft.com/office/drawing/2015/9/8/chartex" xmlns:cx2="http://schemas.microsoft.com/office/drawing/2015/10/21/chartex" xmlns:cx3="http://schemas.microsoft.com/office/drawing/2016/5/9/chartex" xmlns:cx4="http://schemas.microsoft.com/office/drawing/2016/5/10/chartex" xmlns:cx5="http://schemas.microsoft.com/office/drawing/2016/5/11/chartex" xmlns:cx6="http://schemas.microsoft.com/office/drawing/2016/5/12/chartex" xmlns:cx7="http://schemas.microsoft.com/office/drawing/2016/5/13/chartex" xmlns:cx8="http://schemas.microsoft.com/office/drawing/2016/5/14/chartex" xmlns:mc="http://schemas.openxmlformats.org/markup-compatibility/2006" xmlns:aink="http://schemas.microsoft.com/office/drawing/2016/ink" xmlns:am3d="http://schemas.microsoft.com/office/drawing/2017/model3d" xmlns:o="urn:schemas-microsoft-com:office:office" xmlns:oel="http://schemas.microsoft.com/office/2019/extlst" xmlns:r="http://schemas.openxmlformats.org/officeDocument/2006/relationships" xmlns:m="http://schemas.openxmlformats.org/officeDocument/2006/math" xmlns:v="urn:schemas-microsoft-com:vml" xmlns:wp14="http://schemas.microsoft.com/office/word/2010/wordprocessingDrawing" xmlns:wp="http://schemas.openxmlformats.org/drawingml/2006/wordprocessingDrawing" xmlns:w10="urn:schemas-microsoft-com:office:word" xmlns:w="http://schemas.openxmlformats.org/wordprocessingml/2006/main" xmlns:w14="http://schemas.microsoft.com/office/word/2010/wordml" xmlns:w15="http://schemas.microsoft.com/office/word/2012/wordml" xmlns:w16cex="http://schemas.microsoft.com/office/word/2018/wordml/cex" xmlns:w16cid="http://schemas.microsoft.com/office/word/2016/wordml/cid" xmlns:w16="http://schemas.microsoft.com/office/word/2018/wordml" xmlns:w16sdtdh="http://schemas.microsoft.com/office/word/2020/wordml/sdtdatahash" xmlns:w16se="http://schemas.microsoft.com/office/word/2015/wordml/symex" xmlns:wpg="http://schemas.microsoft.com/office/word/2010/wordprocessingGroup" xmlns:wpi="http://schemas.microsoft.com/office/word/2010/wordprocessingInk" xmlns:wne="http://schemas.microsoft.com/office/word/2006/wordml" xmlns:wps="http://schemas.microsoft.com/office/word/2010/wordprocessingShape" mc:Ignorable="w14 w15 w16se w16cid w16 w16cex w16sdtdh wp14">
+<w:document xmlns:wpc="http://schemas.microsoft.com/office/word/2010/wordprocessingCanvas" xmlns:cx="http://schemas.microsoft.com/office/drawing/2014/chartex" xmlns:cx1="http://schemas.microsoft.com/office/drawing/2015/9/8/chartex" xmlns:cx2="http://schemas.microsoft.com/office/drawing/2015/10/21/chartex" xmlns:cx3="http://schemas.microsoft.com/office/drawing/2016/5/9/chartex" xmlns:cx4="http://schemas.microsoft.com/office/drawing/2016/5/10/chartex" xmlns:cx5="http://schemas.microsoft.com/office/drawing/2016/5/11/chartex" xmlns:cx6="http://schemas.microsoft.com/office/drawing/2016/5/12/chartex" xmlns:cx7="http://schemas.microsoft.com/office/drawing/2016/5/13/chartex" xmlns:cx8="http://schemas.microsoft.com/office/drawing/2016/5/14/chartex" xmlns:mc="http://schemas.openxmlformats.org/markup-compatibility/2006" xmlns:aink="http://schemas.microsoft.com/office/drawing/2016/ink" xmlns:am3d="http://schemas.microsoft.com/office/drawing/2017/model3d" xmlns:o="urn:schemas-microsoft-com:office:office" xmlns:oel="http://schemas.microsoft.com/office/2019/extlst" xmlns:r="http://schemas.openxmlformats.org/officeDocument/2006/relationships" xmlns:m="http://schemas.openxmlformats.org/officeDocument/2006/math" xmlns:v="urn:schemas-microsoft-com:vml" xmlns:wp14="http://schemas.microsoft.com/office/word/2010/wordprocessingDrawing" xmlns:wp="http://schemas.openxmlformats.org/drawingml/2006/wordprocessingDrawing" xmlns:w10="urn:schemas-microsoft-com:office:word" xmlns:w="http://schemas.openxmlformats.org/wordprocessingml/2006/main" xmlns:w14="http://schemas.microsoft.com/office/word/2010/wordml" xmlns:w15="http://schemas.microsoft.com/office/word/2012/wordml" xmlns:w16cex="http://schemas.microsoft.com/office/word/2018/wordml/cex" xmlns:w16cid="http://schemas.microsoft.com/office/word/2016/wordml/cid" xmlns:w16="http://schemas.microsoft.com/office/word/2018/wordml" xmlns:w16du="http://schemas.microsoft.com/office/word/2023/wordml/word16du" xmlns:w16sdtdh="http://schemas.microsoft.com/office/word/2020/wordml/sdtdatahash" xmlns:w16se="http://schemas.microsoft.com/office/word/2015/wordml/symex" xmlns:wpg="http://schemas.microsoft.com/office/word/2010/wordprocessingGroup" xmlns:wpi="http://schemas.microsoft.com/office/word/2010/wordprocessingInk" xmlns:wne="http://schemas.microsoft.com/office/word/2006/wordml" xmlns:wps="http://schemas.microsoft.com/office/word/2010/wordprocessingShape" mc:Ignorable="w14 w15 w16se w16cid w16 w16cex w16sdtdh wp14">
   <w:body>
     <w:p>
       <w:pPr>
@@ -12,6 +12,7 @@
           <w:szCs w:val="28"/>
         </w:rPr>
       </w:pPr>
+      <w:proofErr w:type="spellStart"/>
       <w:r>
         <w:rPr>
           <w:rFonts w:cs="Times New Roman"/>
@@ -21,6 +22,7 @@
         </w:rPr>
         <w:t>Elektrotehni</w:t>
       </w:r>
+      <w:proofErr w:type="spellEnd"/>
       <w:r>
         <w:rPr>
           <w:rFonts w:cs="Times New Roman"/>
@@ -821,9 +823,11 @@
               <w:rFonts w:cs="Times New Roman"/>
             </w:rPr>
           </w:pPr>
+          <w:proofErr w:type="spellStart"/>
           <w:r>
             <w:t>Sadržaj</w:t>
           </w:r>
+          <w:proofErr w:type="spellEnd"/>
         </w:p>
         <w:p>
           <w:pPr>
@@ -847,7 +851,7 @@
           <w:r>
             <w:fldChar w:fldCharType="separate"/>
           </w:r>
-          <w:hyperlink w:anchor="_Toc130236371" w:history="1">
+          <w:hyperlink w:anchor="_Toc132132792" w:history="1">
             <w:r>
               <w:rPr>
                 <w:rStyle w:val="Hyperlink"/>
@@ -889,7 +893,7 @@
                 <w:noProof/>
                 <w:webHidden/>
               </w:rPr>
-              <w:instrText xml:space="preserve"> PAGEREF _Toc130236371 \h </w:instrText>
+              <w:instrText xml:space="preserve"> PAGEREF _Toc132132792 \h </w:instrText>
             </w:r>
             <w:r>
               <w:rPr>
@@ -933,7 +937,7 @@
               <w:lang w:eastAsia="sr-Latn-RS"/>
             </w:rPr>
           </w:pPr>
-          <w:hyperlink w:anchor="_Toc130236372" w:history="1">
+          <w:hyperlink w:anchor="_Toc132132793" w:history="1">
             <w:r>
               <w:rPr>
                 <w:rStyle w:val="Hyperlink"/>
@@ -975,7 +979,7 @@
                 <w:noProof/>
                 <w:webHidden/>
               </w:rPr>
-              <w:instrText xml:space="preserve"> PAGEREF _Toc130236372 \h </w:instrText>
+              <w:instrText xml:space="preserve"> PAGEREF _Toc132132793 \h </w:instrText>
             </w:r>
             <w:r>
               <w:rPr>
@@ -1019,7 +1023,7 @@
               <w:lang w:eastAsia="sr-Latn-RS"/>
             </w:rPr>
           </w:pPr>
-          <w:hyperlink w:anchor="_Toc130236373" w:history="1">
+          <w:hyperlink w:anchor="_Toc132132794" w:history="1">
             <w:r>
               <w:rPr>
                 <w:rStyle w:val="Hyperlink"/>
@@ -1061,7 +1065,7 @@
                 <w:noProof/>
                 <w:webHidden/>
               </w:rPr>
-              <w:instrText xml:space="preserve"> PAGEREF _Toc130236373 \h </w:instrText>
+              <w:instrText xml:space="preserve"> PAGEREF _Toc132132794 \h </w:instrText>
             </w:r>
             <w:r>
               <w:rPr>
@@ -1105,7 +1109,7 @@
               <w:lang w:eastAsia="sr-Latn-RS"/>
             </w:rPr>
           </w:pPr>
-          <w:hyperlink w:anchor="_Toc130236374" w:history="1">
+          <w:hyperlink w:anchor="_Toc132132795" w:history="1">
             <w:r>
               <w:rPr>
                 <w:rStyle w:val="Hyperlink"/>
@@ -1147,7 +1151,7 @@
                 <w:noProof/>
                 <w:webHidden/>
               </w:rPr>
-              <w:instrText xml:space="preserve"> PAGEREF _Toc130236374 \h </w:instrText>
+              <w:instrText xml:space="preserve"> PAGEREF _Toc132132795 \h </w:instrText>
             </w:r>
             <w:r>
               <w:rPr>
@@ -1191,7 +1195,7 @@
               <w:lang w:eastAsia="sr-Latn-RS"/>
             </w:rPr>
           </w:pPr>
-          <w:hyperlink w:anchor="_Toc130236375" w:history="1">
+          <w:hyperlink w:anchor="_Toc132132796" w:history="1">
             <w:r>
               <w:rPr>
                 <w:rStyle w:val="Hyperlink"/>
@@ -1233,7 +1237,7 @@
                 <w:noProof/>
                 <w:webHidden/>
               </w:rPr>
-              <w:instrText xml:space="preserve"> PAGEREF _Toc130236375 \h </w:instrText>
+              <w:instrText xml:space="preserve"> PAGEREF _Toc132132796 \h </w:instrText>
             </w:r>
             <w:r>
               <w:rPr>
@@ -1277,7 +1281,7 @@
               <w:lang w:eastAsia="sr-Latn-RS"/>
             </w:rPr>
           </w:pPr>
-          <w:hyperlink w:anchor="_Toc130236376" w:history="1">
+          <w:hyperlink w:anchor="_Toc132132797" w:history="1">
             <w:r>
               <w:rPr>
                 <w:rStyle w:val="Hyperlink"/>
@@ -1319,7 +1323,7 @@
                 <w:noProof/>
                 <w:webHidden/>
               </w:rPr>
-              <w:instrText xml:space="preserve"> PAGEREF _Toc130236376 \h </w:instrText>
+              <w:instrText xml:space="preserve"> PAGEREF _Toc132132797 \h </w:instrText>
             </w:r>
             <w:r>
               <w:rPr>
@@ -1363,7 +1367,7 @@
               <w:lang w:eastAsia="sr-Latn-RS"/>
             </w:rPr>
           </w:pPr>
-          <w:hyperlink w:anchor="_Toc130236377" w:history="1">
+          <w:hyperlink w:anchor="_Toc132132798" w:history="1">
             <w:r>
               <w:rPr>
                 <w:rStyle w:val="Hyperlink"/>
@@ -1405,7 +1409,7 @@
                 <w:noProof/>
                 <w:webHidden/>
               </w:rPr>
-              <w:instrText xml:space="preserve"> PAGEREF _Toc130236377 \h </w:instrText>
+              <w:instrText xml:space="preserve"> PAGEREF _Toc132132798 \h </w:instrText>
             </w:r>
             <w:r>
               <w:rPr>
@@ -1449,7 +1453,7 @@
               <w:lang w:eastAsia="sr-Latn-RS"/>
             </w:rPr>
           </w:pPr>
-          <w:hyperlink w:anchor="_Toc130236378" w:history="1">
+          <w:hyperlink w:anchor="_Toc132132799" w:history="1">
             <w:r>
               <w:rPr>
                 <w:rStyle w:val="Hyperlink"/>
@@ -1491,7 +1495,7 @@
                 <w:noProof/>
                 <w:webHidden/>
               </w:rPr>
-              <w:instrText xml:space="preserve"> PAGEREF _Toc130236378 \h </w:instrText>
+              <w:instrText xml:space="preserve"> PAGEREF _Toc132132799 \h </w:instrText>
             </w:r>
             <w:r>
               <w:rPr>
@@ -1535,7 +1539,7 @@
               <w:lang w:eastAsia="sr-Latn-RS"/>
             </w:rPr>
           </w:pPr>
-          <w:hyperlink w:anchor="_Toc130236379" w:history="1">
+          <w:hyperlink w:anchor="_Toc132132800" w:history="1">
             <w:r>
               <w:rPr>
                 <w:rStyle w:val="Hyperlink"/>
@@ -1556,7 +1560,7 @@
                 <w:rStyle w:val="Hyperlink"/>
                 <w:noProof/>
               </w:rPr>
-              <w:t>Administrator pokreće aplikaciju</w:t>
+              <w:t>Administrator reguliše zahteve autora</w:t>
             </w:r>
             <w:r>
               <w:rPr>
@@ -1577,7 +1581,7 @@
                 <w:noProof/>
                 <w:webHidden/>
               </w:rPr>
-              <w:instrText xml:space="preserve"> PAGEREF _Toc130236379 \h </w:instrText>
+              <w:instrText xml:space="preserve"> PAGEREF _Toc132132800 \h </w:instrText>
             </w:r>
             <w:r>
               <w:rPr>
@@ -1621,7 +1625,7 @@
               <w:lang w:eastAsia="sr-Latn-RS"/>
             </w:rPr>
           </w:pPr>
-          <w:hyperlink w:anchor="_Toc130236380" w:history="1">
+          <w:hyperlink w:anchor="_Toc132132801" w:history="1">
             <w:r>
               <w:rPr>
                 <w:rStyle w:val="Hyperlink"/>
@@ -1642,7 +1646,7 @@
                 <w:rStyle w:val="Hyperlink"/>
                 <w:noProof/>
               </w:rPr>
-              <w:t>Administrator se prijavljuje na sistem</w:t>
+              <w:t>Administrator reguliše unapređenje korisnika</w:t>
             </w:r>
             <w:r>
               <w:rPr>
@@ -1663,179 +1667,7 @@
                 <w:noProof/>
                 <w:webHidden/>
               </w:rPr>
-              <w:instrText xml:space="preserve"> PAGEREF _Toc130236380 \h </w:instrText>
-            </w:r>
-            <w:r>
-              <w:rPr>
-                <w:noProof/>
-                <w:webHidden/>
-              </w:rPr>
-            </w:r>
-            <w:r>
-              <w:rPr>
-                <w:noProof/>
-                <w:webHidden/>
-              </w:rPr>
-              <w:fldChar w:fldCharType="separate"/>
-            </w:r>
-            <w:r>
-              <w:rPr>
-                <w:noProof/>
-                <w:webHidden/>
-              </w:rPr>
-              <w:t>5</w:t>
-            </w:r>
-            <w:r>
-              <w:rPr>
-                <w:noProof/>
-                <w:webHidden/>
-              </w:rPr>
-              <w:fldChar w:fldCharType="end"/>
-            </w:r>
-          </w:hyperlink>
-        </w:p>
-        <w:p>
-          <w:pPr>
-            <w:pStyle w:val="TOC3"/>
-            <w:tabs>
-              <w:tab w:val="left" w:pos="1320"/>
-              <w:tab w:val="right" w:leader="dot" w:pos="9016"/>
-            </w:tabs>
-            <w:rPr>
-              <w:rFonts w:asciiTheme="minorHAnsi" w:eastAsiaTheme="minorEastAsia" w:hAnsiTheme="minorHAnsi"/>
-              <w:noProof/>
-              <w:lang w:eastAsia="sr-Latn-RS"/>
-            </w:rPr>
-          </w:pPr>
-          <w:hyperlink w:anchor="_Toc130236381" w:history="1">
-            <w:r>
-              <w:rPr>
-                <w:rStyle w:val="Hyperlink"/>
-                <w:noProof/>
-              </w:rPr>
-              <w:t>2.2.3</w:t>
-            </w:r>
-            <w:r>
-              <w:rPr>
-                <w:rFonts w:asciiTheme="minorHAnsi" w:eastAsiaTheme="minorEastAsia" w:hAnsiTheme="minorHAnsi"/>
-                <w:noProof/>
-                <w:lang w:eastAsia="sr-Latn-RS"/>
-              </w:rPr>
-              <w:tab/>
-            </w:r>
-            <w:r>
-              <w:rPr>
-                <w:rStyle w:val="Hyperlink"/>
-                <w:noProof/>
-              </w:rPr>
-              <w:t>Administrator reguliše zahteve autora</w:t>
-            </w:r>
-            <w:r>
-              <w:rPr>
-                <w:noProof/>
-                <w:webHidden/>
-              </w:rPr>
-              <w:tab/>
-            </w:r>
-            <w:r>
-              <w:rPr>
-                <w:noProof/>
-                <w:webHidden/>
-              </w:rPr>
-              <w:fldChar w:fldCharType="begin"/>
-            </w:r>
-            <w:r>
-              <w:rPr>
-                <w:noProof/>
-                <w:webHidden/>
-              </w:rPr>
-              <w:instrText xml:space="preserve"> PAGEREF _Toc130236381 \h </w:instrText>
-            </w:r>
-            <w:r>
-              <w:rPr>
-                <w:noProof/>
-                <w:webHidden/>
-              </w:rPr>
-            </w:r>
-            <w:r>
-              <w:rPr>
-                <w:noProof/>
-                <w:webHidden/>
-              </w:rPr>
-              <w:fldChar w:fldCharType="separate"/>
-            </w:r>
-            <w:r>
-              <w:rPr>
-                <w:noProof/>
-                <w:webHidden/>
-              </w:rPr>
-              <w:t>5</w:t>
-            </w:r>
-            <w:r>
-              <w:rPr>
-                <w:noProof/>
-                <w:webHidden/>
-              </w:rPr>
-              <w:fldChar w:fldCharType="end"/>
-            </w:r>
-          </w:hyperlink>
-        </w:p>
-        <w:p>
-          <w:pPr>
-            <w:pStyle w:val="TOC3"/>
-            <w:tabs>
-              <w:tab w:val="left" w:pos="1320"/>
-              <w:tab w:val="right" w:leader="dot" w:pos="9016"/>
-            </w:tabs>
-            <w:rPr>
-              <w:rFonts w:asciiTheme="minorHAnsi" w:eastAsiaTheme="minorEastAsia" w:hAnsiTheme="minorHAnsi"/>
-              <w:noProof/>
-              <w:lang w:eastAsia="sr-Latn-RS"/>
-            </w:rPr>
-          </w:pPr>
-          <w:hyperlink w:anchor="_Toc130236382" w:history="1">
-            <w:r>
-              <w:rPr>
-                <w:rStyle w:val="Hyperlink"/>
-                <w:noProof/>
-              </w:rPr>
-              <w:t>2.2.4</w:t>
-            </w:r>
-            <w:r>
-              <w:rPr>
-                <w:rFonts w:asciiTheme="minorHAnsi" w:eastAsiaTheme="minorEastAsia" w:hAnsiTheme="minorHAnsi"/>
-                <w:noProof/>
-                <w:lang w:eastAsia="sr-Latn-RS"/>
-              </w:rPr>
-              <w:tab/>
-            </w:r>
-            <w:r>
-              <w:rPr>
-                <w:rStyle w:val="Hyperlink"/>
-                <w:noProof/>
-              </w:rPr>
-              <w:t>Administrator reguliše unapređenje korisnika</w:t>
-            </w:r>
-            <w:r>
-              <w:rPr>
-                <w:noProof/>
-                <w:webHidden/>
-              </w:rPr>
-              <w:tab/>
-            </w:r>
-            <w:r>
-              <w:rPr>
-                <w:noProof/>
-                <w:webHidden/>
-              </w:rPr>
-              <w:fldChar w:fldCharType="begin"/>
-            </w:r>
-            <w:r>
-              <w:rPr>
-                <w:noProof/>
-                <w:webHidden/>
-              </w:rPr>
-              <w:instrText xml:space="preserve"> PAGEREF _Toc130236382 \h </w:instrText>
+              <w:instrText xml:space="preserve"> PAGEREF _Toc132132801 \h </w:instrText>
             </w:r>
             <w:r>
               <w:rPr>
@@ -1879,7 +1711,7 @@
               <w:lang w:eastAsia="sr-Latn-RS"/>
             </w:rPr>
           </w:pPr>
-          <w:hyperlink w:anchor="_Toc130236383" w:history="1">
+          <w:hyperlink w:anchor="_Toc132132802" w:history="1">
             <w:r>
               <w:rPr>
                 <w:rStyle w:val="Hyperlink"/>
@@ -1921,7 +1753,7 @@
                 <w:noProof/>
                 <w:webHidden/>
               </w:rPr>
-              <w:instrText xml:space="preserve"> PAGEREF _Toc130236383 \h </w:instrText>
+              <w:instrText xml:space="preserve"> PAGEREF _Toc132132802 \h </w:instrText>
             </w:r>
             <w:r>
               <w:rPr>
@@ -1965,7 +1797,7 @@
               <w:lang w:eastAsia="sr-Latn-RS"/>
             </w:rPr>
           </w:pPr>
-          <w:hyperlink w:anchor="_Toc130236384" w:history="1">
+          <w:hyperlink w:anchor="_Toc132132803" w:history="1">
             <w:r>
               <w:rPr>
                 <w:rStyle w:val="Hyperlink"/>
@@ -2007,7 +1839,7 @@
                 <w:noProof/>
                 <w:webHidden/>
               </w:rPr>
-              <w:instrText xml:space="preserve"> PAGEREF _Toc130236384 \h </w:instrText>
+              <w:instrText xml:space="preserve"> PAGEREF _Toc132132803 \h </w:instrText>
             </w:r>
             <w:r>
               <w:rPr>
@@ -2051,7 +1883,7 @@
               <w:lang w:eastAsia="sr-Latn-RS"/>
             </w:rPr>
           </w:pPr>
-          <w:hyperlink w:anchor="_Toc130236385" w:history="1">
+          <w:hyperlink w:anchor="_Toc132132804" w:history="1">
             <w:r>
               <w:rPr>
                 <w:rStyle w:val="Hyperlink"/>
@@ -2093,7 +1925,7 @@
                 <w:noProof/>
                 <w:webHidden/>
               </w:rPr>
-              <w:instrText xml:space="preserve"> PAGEREF _Toc130236385 \h </w:instrText>
+              <w:instrText xml:space="preserve"> PAGEREF _Toc132132804 \h </w:instrText>
             </w:r>
             <w:r>
               <w:rPr>
@@ -2170,7 +2002,7 @@
         </w:numPr>
         <w:spacing w:line="276" w:lineRule="auto"/>
       </w:pPr>
-      <w:bookmarkStart w:id="0" w:name="_Toc130236371"/>
+      <w:bookmarkStart w:id="0" w:name="_Toc132132792"/>
       <w:r>
         <w:lastRenderedPageBreak/>
         <w:t>Uvod</w:t>
@@ -2186,7 +2018,7 @@
         </w:numPr>
         <w:spacing w:line="276" w:lineRule="auto"/>
       </w:pPr>
-      <w:bookmarkStart w:id="1" w:name="_Toc130236372"/>
+      <w:bookmarkStart w:id="1" w:name="_Toc132132793"/>
       <w:r>
         <w:t>Rezime</w:t>
       </w:r>
@@ -2215,7 +2047,7 @@
         </w:numPr>
         <w:spacing w:line="276" w:lineRule="auto"/>
       </w:pPr>
-      <w:bookmarkStart w:id="2" w:name="_Toc130236373"/>
+      <w:bookmarkStart w:id="2" w:name="_Toc132132794"/>
       <w:r>
         <w:t>Namena dokumenta i ciljne grupe</w:t>
       </w:r>
@@ -2243,7 +2075,7 @@
         </w:numPr>
         <w:spacing w:line="276" w:lineRule="auto"/>
       </w:pPr>
-      <w:bookmarkStart w:id="3" w:name="_Toc130236374"/>
+      <w:bookmarkStart w:id="3" w:name="_Toc132132795"/>
       <w:r>
         <w:t>Reference</w:t>
       </w:r>
@@ -2315,7 +2147,7 @@
         </w:numPr>
         <w:spacing w:line="276" w:lineRule="auto"/>
       </w:pPr>
-      <w:bookmarkStart w:id="4" w:name="_Toc130236375"/>
+      <w:bookmarkStart w:id="4" w:name="_Toc132132796"/>
       <w:r>
         <w:t>Otvorena pitanja</w:t>
       </w:r>
@@ -2443,7 +2275,7 @@
         </w:numPr>
         <w:spacing w:line="276" w:lineRule="auto"/>
       </w:pPr>
-      <w:bookmarkStart w:id="5" w:name="_Toc130236376"/>
+      <w:bookmarkStart w:id="5" w:name="_Toc132132797"/>
       <w:r>
         <w:t xml:space="preserve">Scenario </w:t>
       </w:r>
@@ -2461,7 +2293,7 @@
         </w:numPr>
         <w:spacing w:line="276" w:lineRule="auto"/>
       </w:pPr>
-      <w:bookmarkStart w:id="6" w:name="_Toc130236377"/>
+      <w:bookmarkStart w:id="6" w:name="_Toc132132798"/>
       <w:r>
         <w:t>Kratak opis</w:t>
       </w:r>
@@ -2505,7 +2337,7 @@
         </w:numPr>
         <w:spacing w:line="276" w:lineRule="auto"/>
       </w:pPr>
-      <w:bookmarkStart w:id="7" w:name="_Toc130236378"/>
+      <w:bookmarkStart w:id="7" w:name="_Toc132132799"/>
       <w:r>
         <w:lastRenderedPageBreak/>
         <w:t xml:space="preserve">Tok </w:t>
@@ -2527,7 +2359,7 @@
         </w:numPr>
         <w:spacing w:line="276" w:lineRule="auto"/>
       </w:pPr>
-      <w:bookmarkStart w:id="8" w:name="_Toc130236381"/>
+      <w:bookmarkStart w:id="8" w:name="_Toc132132800"/>
       <w:r>
         <w:t xml:space="preserve">Administrator </w:t>
       </w:r>
@@ -2649,7 +2481,7 @@
         </w:numPr>
         <w:spacing w:line="276" w:lineRule="auto"/>
       </w:pPr>
-      <w:bookmarkStart w:id="9" w:name="_Toc130236382"/>
+      <w:bookmarkStart w:id="9" w:name="_Toc132132801"/>
       <w:r>
         <w:t>Administrator reguliše unapređenje korisnika</w:t>
       </w:r>
@@ -2751,7 +2583,7 @@
         </w:numPr>
         <w:spacing w:line="276" w:lineRule="auto"/>
       </w:pPr>
-      <w:bookmarkStart w:id="10" w:name="_Toc130236383"/>
+      <w:bookmarkStart w:id="10" w:name="_Toc132132802"/>
       <w:r>
         <w:t>Posebni zahtevi</w:t>
       </w:r>
@@ -2766,7 +2598,7 @@
         </w:numPr>
         <w:spacing w:line="276" w:lineRule="auto"/>
       </w:pPr>
-      <w:bookmarkStart w:id="11" w:name="_Toc130236384"/>
+      <w:bookmarkStart w:id="11" w:name="_Toc132132803"/>
       <w:r>
         <w:t>Preduslovi</w:t>
       </w:r>
@@ -2786,7 +2618,7 @@
         </w:numPr>
         <w:spacing w:line="276" w:lineRule="auto"/>
       </w:pPr>
-      <w:bookmarkStart w:id="12" w:name="_Toc130236385"/>
+      <w:bookmarkStart w:id="12" w:name="_Toc132132804"/>
       <w:r>
         <w:t>Posledice</w:t>
       </w:r>
@@ -2814,7 +2646,7 @@
 </file>
 
 <file path=word/endnotes.xml><?xml version="1.0" encoding="utf-8"?>
-<w:endnotes xmlns:wpc="http://schemas.microsoft.com/office/word/2010/wordprocessingCanvas" xmlns:cx="http://schemas.microsoft.com/office/drawing/2014/chartex" xmlns:cx1="http://schemas.microsoft.com/office/drawing/2015/9/8/chartex" xmlns:cx2="http://schemas.microsoft.com/office/drawing/2015/10/21/chartex" xmlns:cx3="http://schemas.microsoft.com/office/drawing/2016/5/9/chartex" xmlns:cx4="http://schemas.microsoft.com/office/drawing/2016/5/10/chartex" xmlns:cx5="http://schemas.microsoft.com/office/drawing/2016/5/11/chartex" xmlns:cx6="http://schemas.microsoft.com/office/drawing/2016/5/12/chartex" xmlns:cx7="http://schemas.microsoft.com/office/drawing/2016/5/13/chartex" xmlns:cx8="http://schemas.microsoft.com/office/drawing/2016/5/14/chartex" xmlns:mc="http://schemas.openxmlformats.org/markup-compatibility/2006" xmlns:aink="http://schemas.microsoft.com/office/drawing/2016/ink" xmlns:am3d="http://schemas.microsoft.com/office/drawing/2017/model3d" xmlns:o="urn:schemas-microsoft-com:office:office" xmlns:oel="http://schemas.microsoft.com/office/2019/extlst" xmlns:r="http://schemas.openxmlformats.org/officeDocument/2006/relationships" xmlns:m="http://schemas.openxmlformats.org/officeDocument/2006/math" xmlns:v="urn:schemas-microsoft-com:vml" xmlns:wp14="http://schemas.microsoft.com/office/word/2010/wordprocessingDrawing" xmlns:wp="http://schemas.openxmlformats.org/drawingml/2006/wordprocessingDrawing" xmlns:w10="urn:schemas-microsoft-com:office:word" xmlns:w="http://schemas.openxmlformats.org/wordprocessingml/2006/main" xmlns:w14="http://schemas.microsoft.com/office/word/2010/wordml" xmlns:w15="http://schemas.microsoft.com/office/word/2012/wordml" xmlns:w16cex="http://schemas.microsoft.com/office/word/2018/wordml/cex" xmlns:w16cid="http://schemas.microsoft.com/office/word/2016/wordml/cid" xmlns:w16="http://schemas.microsoft.com/office/word/2018/wordml" xmlns:w16sdtdh="http://schemas.microsoft.com/office/word/2020/wordml/sdtdatahash" xmlns:w16se="http://schemas.microsoft.com/office/word/2015/wordml/symex" xmlns:wpg="http://schemas.microsoft.com/office/word/2010/wordprocessingGroup" xmlns:wpi="http://schemas.microsoft.com/office/word/2010/wordprocessingInk" xmlns:wne="http://schemas.microsoft.com/office/word/2006/wordml" xmlns:wps="http://schemas.microsoft.com/office/word/2010/wordprocessingShape" mc:Ignorable="w14 w15 w16se w16cid w16 w16cex w16sdtdh wp14">
+<w:endnotes xmlns:wpc="http://schemas.microsoft.com/office/word/2010/wordprocessingCanvas" xmlns:cx="http://schemas.microsoft.com/office/drawing/2014/chartex" xmlns:cx1="http://schemas.microsoft.com/office/drawing/2015/9/8/chartex" xmlns:cx2="http://schemas.microsoft.com/office/drawing/2015/10/21/chartex" xmlns:cx3="http://schemas.microsoft.com/office/drawing/2016/5/9/chartex" xmlns:cx4="http://schemas.microsoft.com/office/drawing/2016/5/10/chartex" xmlns:cx5="http://schemas.microsoft.com/office/drawing/2016/5/11/chartex" xmlns:cx6="http://schemas.microsoft.com/office/drawing/2016/5/12/chartex" xmlns:cx7="http://schemas.microsoft.com/office/drawing/2016/5/13/chartex" xmlns:cx8="http://schemas.microsoft.com/office/drawing/2016/5/14/chartex" xmlns:mc="http://schemas.openxmlformats.org/markup-compatibility/2006" xmlns:aink="http://schemas.microsoft.com/office/drawing/2016/ink" xmlns:am3d="http://schemas.microsoft.com/office/drawing/2017/model3d" xmlns:o="urn:schemas-microsoft-com:office:office" xmlns:oel="http://schemas.microsoft.com/office/2019/extlst" xmlns:r="http://schemas.openxmlformats.org/officeDocument/2006/relationships" xmlns:m="http://schemas.openxmlformats.org/officeDocument/2006/math" xmlns:v="urn:schemas-microsoft-com:vml" xmlns:wp14="http://schemas.microsoft.com/office/word/2010/wordprocessingDrawing" xmlns:wp="http://schemas.openxmlformats.org/drawingml/2006/wordprocessingDrawing" xmlns:w10="urn:schemas-microsoft-com:office:word" xmlns:w="http://schemas.openxmlformats.org/wordprocessingml/2006/main" xmlns:w14="http://schemas.microsoft.com/office/word/2010/wordml" xmlns:w15="http://schemas.microsoft.com/office/word/2012/wordml" xmlns:w16cex="http://schemas.microsoft.com/office/word/2018/wordml/cex" xmlns:w16cid="http://schemas.microsoft.com/office/word/2016/wordml/cid" xmlns:w16="http://schemas.microsoft.com/office/word/2018/wordml" xmlns:w16du="http://schemas.microsoft.com/office/word/2023/wordml/word16du" xmlns:w16sdtdh="http://schemas.microsoft.com/office/word/2020/wordml/sdtdatahash" xmlns:w16se="http://schemas.microsoft.com/office/word/2015/wordml/symex" xmlns:wpg="http://schemas.microsoft.com/office/word/2010/wordprocessingGroup" xmlns:wpi="http://schemas.microsoft.com/office/word/2010/wordprocessingInk" xmlns:wne="http://schemas.microsoft.com/office/word/2006/wordml" xmlns:wps="http://schemas.microsoft.com/office/word/2010/wordprocessingShape" mc:Ignorable="w14 w15 w16se w16cid w16 w16cex w16sdtdh wp14">
   <w:endnote w:type="separator" w:id="-1">
     <w:p>
       <w:pPr>
@@ -2839,7 +2671,7 @@
 </file>
 
 <file path=word/footer1.xml><?xml version="1.0" encoding="utf-8"?>
-<w:ftr xmlns:wpc="http://schemas.microsoft.com/office/word/2010/wordprocessingCanvas" xmlns:cx="http://schemas.microsoft.com/office/drawing/2014/chartex" xmlns:cx1="http://schemas.microsoft.com/office/drawing/2015/9/8/chartex" xmlns:cx2="http://schemas.microsoft.com/office/drawing/2015/10/21/chartex" xmlns:cx3="http://schemas.microsoft.com/office/drawing/2016/5/9/chartex" xmlns:cx4="http://schemas.microsoft.com/office/drawing/2016/5/10/chartex" xmlns:cx5="http://schemas.microsoft.com/office/drawing/2016/5/11/chartex" xmlns:cx6="http://schemas.microsoft.com/office/drawing/2016/5/12/chartex" xmlns:cx7="http://schemas.microsoft.com/office/drawing/2016/5/13/chartex" xmlns:cx8="http://schemas.microsoft.com/office/drawing/2016/5/14/chartex" xmlns:mc="http://schemas.openxmlformats.org/markup-compatibility/2006" xmlns:aink="http://schemas.microsoft.com/office/drawing/2016/ink" xmlns:am3d="http://schemas.microsoft.com/office/drawing/2017/model3d" xmlns:o="urn:schemas-microsoft-com:office:office" xmlns:oel="http://schemas.microsoft.com/office/2019/extlst" xmlns:r="http://schemas.openxmlformats.org/officeDocument/2006/relationships" xmlns:m="http://schemas.openxmlformats.org/officeDocument/2006/math" xmlns:v="urn:schemas-microsoft-com:vml" xmlns:wp14="http://schemas.microsoft.com/office/word/2010/wordprocessingDrawing" xmlns:wp="http://schemas.openxmlformats.org/drawingml/2006/wordprocessingDrawing" xmlns:w10="urn:schemas-microsoft-com:office:word" xmlns:w="http://schemas.openxmlformats.org/wordprocessingml/2006/main" xmlns:w14="http://schemas.microsoft.com/office/word/2010/wordml" xmlns:w15="http://schemas.microsoft.com/office/word/2012/wordml" xmlns:w16cex="http://schemas.microsoft.com/office/word/2018/wordml/cex" xmlns:w16cid="http://schemas.microsoft.com/office/word/2016/wordml/cid" xmlns:w16="http://schemas.microsoft.com/office/word/2018/wordml" xmlns:w16sdtdh="http://schemas.microsoft.com/office/word/2020/wordml/sdtdatahash" xmlns:w16se="http://schemas.microsoft.com/office/word/2015/wordml/symex" xmlns:wpg="http://schemas.microsoft.com/office/word/2010/wordprocessingGroup" xmlns:wpi="http://schemas.microsoft.com/office/word/2010/wordprocessingInk" xmlns:wne="http://schemas.microsoft.com/office/word/2006/wordml" xmlns:wps="http://schemas.microsoft.com/office/word/2010/wordprocessingShape" mc:Ignorable="w14 w15 w16se w16cid w16 w16cex w16sdtdh wp14">
+<w:ftr xmlns:wpc="http://schemas.microsoft.com/office/word/2010/wordprocessingCanvas" xmlns:cx="http://schemas.microsoft.com/office/drawing/2014/chartex" xmlns:cx1="http://schemas.microsoft.com/office/drawing/2015/9/8/chartex" xmlns:cx2="http://schemas.microsoft.com/office/drawing/2015/10/21/chartex" xmlns:cx3="http://schemas.microsoft.com/office/drawing/2016/5/9/chartex" xmlns:cx4="http://schemas.microsoft.com/office/drawing/2016/5/10/chartex" xmlns:cx5="http://schemas.microsoft.com/office/drawing/2016/5/11/chartex" xmlns:cx6="http://schemas.microsoft.com/office/drawing/2016/5/12/chartex" xmlns:cx7="http://schemas.microsoft.com/office/drawing/2016/5/13/chartex" xmlns:cx8="http://schemas.microsoft.com/office/drawing/2016/5/14/chartex" xmlns:mc="http://schemas.openxmlformats.org/markup-compatibility/2006" xmlns:aink="http://schemas.microsoft.com/office/drawing/2016/ink" xmlns:am3d="http://schemas.microsoft.com/office/drawing/2017/model3d" xmlns:o="urn:schemas-microsoft-com:office:office" xmlns:oel="http://schemas.microsoft.com/office/2019/extlst" xmlns:r="http://schemas.openxmlformats.org/officeDocument/2006/relationships" xmlns:m="http://schemas.openxmlformats.org/officeDocument/2006/math" xmlns:v="urn:schemas-microsoft-com:vml" xmlns:wp14="http://schemas.microsoft.com/office/word/2010/wordprocessingDrawing" xmlns:wp="http://schemas.openxmlformats.org/drawingml/2006/wordprocessingDrawing" xmlns:w10="urn:schemas-microsoft-com:office:word" xmlns:w="http://schemas.openxmlformats.org/wordprocessingml/2006/main" xmlns:w14="http://schemas.microsoft.com/office/word/2010/wordml" xmlns:w15="http://schemas.microsoft.com/office/word/2012/wordml" xmlns:w16cex="http://schemas.microsoft.com/office/word/2018/wordml/cex" xmlns:w16cid="http://schemas.microsoft.com/office/word/2016/wordml/cid" xmlns:w16="http://schemas.microsoft.com/office/word/2018/wordml" xmlns:w16du="http://schemas.microsoft.com/office/word/2023/wordml/word16du" xmlns:w16sdtdh="http://schemas.microsoft.com/office/word/2020/wordml/sdtdatahash" xmlns:w16se="http://schemas.microsoft.com/office/word/2015/wordml/symex" xmlns:wpg="http://schemas.microsoft.com/office/word/2010/wordprocessingGroup" xmlns:wpi="http://schemas.microsoft.com/office/word/2010/wordprocessingInk" xmlns:wne="http://schemas.microsoft.com/office/word/2006/wordml" xmlns:wps="http://schemas.microsoft.com/office/word/2010/wordprocessingShape" mc:Ignorable="w14 w15 w16se w16cid w16 w16cex w16sdtdh wp14">
   <w:sdt>
     <w:sdtPr>
       <w:id w:val="-1774157032"/>
@@ -2891,7 +2723,7 @@
 </file>
 
 <file path=word/footnotes.xml><?xml version="1.0" encoding="utf-8"?>
-<w:footnotes xmlns:wpc="http://schemas.microsoft.com/office/word/2010/wordprocessingCanvas" xmlns:cx="http://schemas.microsoft.com/office/drawing/2014/chartex" xmlns:cx1="http://schemas.microsoft.com/office/drawing/2015/9/8/chartex" xmlns:cx2="http://schemas.microsoft.com/office/drawing/2015/10/21/chartex" xmlns:cx3="http://schemas.microsoft.com/office/drawing/2016/5/9/chartex" xmlns:cx4="http://schemas.microsoft.com/office/drawing/2016/5/10/chartex" xmlns:cx5="http://schemas.microsoft.com/office/drawing/2016/5/11/chartex" xmlns:cx6="http://schemas.microsoft.com/office/drawing/2016/5/12/chartex" xmlns:cx7="http://schemas.microsoft.com/office/drawing/2016/5/13/chartex" xmlns:cx8="http://schemas.microsoft.com/office/drawing/2016/5/14/chartex" xmlns:mc="http://schemas.openxmlformats.org/markup-compatibility/2006" xmlns:aink="http://schemas.microsoft.com/office/drawing/2016/ink" xmlns:am3d="http://schemas.microsoft.com/office/drawing/2017/model3d" xmlns:o="urn:schemas-microsoft-com:office:office" xmlns:oel="http://schemas.microsoft.com/office/2019/extlst" xmlns:r="http://schemas.openxmlformats.org/officeDocument/2006/relationships" xmlns:m="http://schemas.openxmlformats.org/officeDocument/2006/math" xmlns:v="urn:schemas-microsoft-com:vml" xmlns:wp14="http://schemas.microsoft.com/office/word/2010/wordprocessingDrawing" xmlns:wp="http://schemas.openxmlformats.org/drawingml/2006/wordprocessingDrawing" xmlns:w10="urn:schemas-microsoft-com:office:word" xmlns:w="http://schemas.openxmlformats.org/wordprocessingml/2006/main" xmlns:w14="http://schemas.microsoft.com/office/word/2010/wordml" xmlns:w15="http://schemas.microsoft.com/office/word/2012/wordml" xmlns:w16cex="http://schemas.microsoft.com/office/word/2018/wordml/cex" xmlns:w16cid="http://schemas.microsoft.com/office/word/2016/wordml/cid" xmlns:w16="http://schemas.microsoft.com/office/word/2018/wordml" xmlns:w16sdtdh="http://schemas.microsoft.com/office/word/2020/wordml/sdtdatahash" xmlns:w16se="http://schemas.microsoft.com/office/word/2015/wordml/symex" xmlns:wpg="http://schemas.microsoft.com/office/word/2010/wordprocessingGroup" xmlns:wpi="http://schemas.microsoft.com/office/word/2010/wordprocessingInk" xmlns:wne="http://schemas.microsoft.com/office/word/2006/wordml" xmlns:wps="http://schemas.microsoft.com/office/word/2010/wordprocessingShape" mc:Ignorable="w14 w15 w16se w16cid w16 w16cex w16sdtdh wp14">
+<w:footnotes xmlns:wpc="http://schemas.microsoft.com/office/word/2010/wordprocessingCanvas" xmlns:cx="http://schemas.microsoft.com/office/drawing/2014/chartex" xmlns:cx1="http://schemas.microsoft.com/office/drawing/2015/9/8/chartex" xmlns:cx2="http://schemas.microsoft.com/office/drawing/2015/10/21/chartex" xmlns:cx3="http://schemas.microsoft.com/office/drawing/2016/5/9/chartex" xmlns:cx4="http://schemas.microsoft.com/office/drawing/2016/5/10/chartex" xmlns:cx5="http://schemas.microsoft.com/office/drawing/2016/5/11/chartex" xmlns:cx6="http://schemas.microsoft.com/office/drawing/2016/5/12/chartex" xmlns:cx7="http://schemas.microsoft.com/office/drawing/2016/5/13/chartex" xmlns:cx8="http://schemas.microsoft.com/office/drawing/2016/5/14/chartex" xmlns:mc="http://schemas.openxmlformats.org/markup-compatibility/2006" xmlns:aink="http://schemas.microsoft.com/office/drawing/2016/ink" xmlns:am3d="http://schemas.microsoft.com/office/drawing/2017/model3d" xmlns:o="urn:schemas-microsoft-com:office:office" xmlns:oel="http://schemas.microsoft.com/office/2019/extlst" xmlns:r="http://schemas.openxmlformats.org/officeDocument/2006/relationships" xmlns:m="http://schemas.openxmlformats.org/officeDocument/2006/math" xmlns:v="urn:schemas-microsoft-com:vml" xmlns:wp14="http://schemas.microsoft.com/office/word/2010/wordprocessingDrawing" xmlns:wp="http://schemas.openxmlformats.org/drawingml/2006/wordprocessingDrawing" xmlns:w10="urn:schemas-microsoft-com:office:word" xmlns:w="http://schemas.openxmlformats.org/wordprocessingml/2006/main" xmlns:w14="http://schemas.microsoft.com/office/word/2010/wordml" xmlns:w15="http://schemas.microsoft.com/office/word/2012/wordml" xmlns:w16cex="http://schemas.microsoft.com/office/word/2018/wordml/cex" xmlns:w16cid="http://schemas.microsoft.com/office/word/2016/wordml/cid" xmlns:w16="http://schemas.microsoft.com/office/word/2018/wordml" xmlns:w16du="http://schemas.microsoft.com/office/word/2023/wordml/word16du" xmlns:w16sdtdh="http://schemas.microsoft.com/office/word/2020/wordml/sdtdatahash" xmlns:w16se="http://schemas.microsoft.com/office/word/2015/wordml/symex" xmlns:wpg="http://schemas.microsoft.com/office/word/2010/wordprocessingGroup" xmlns:wpi="http://schemas.microsoft.com/office/word/2010/wordprocessingInk" xmlns:wne="http://schemas.microsoft.com/office/word/2006/wordml" xmlns:wps="http://schemas.microsoft.com/office/word/2010/wordprocessingShape" mc:Ignorable="w14 w15 w16se w16cid w16 w16cex w16sdtdh wp14">
   <w:footnote w:type="separator" w:id="-1">
     <w:p>
       <w:pPr>
@@ -2916,7 +2748,7 @@
 </file>
 
 <file path=word/header1.xml><?xml version="1.0" encoding="utf-8"?>
-<w:hdr xmlns:wpc="http://schemas.microsoft.com/office/word/2010/wordprocessingCanvas" xmlns:cx="http://schemas.microsoft.com/office/drawing/2014/chartex" xmlns:cx1="http://schemas.microsoft.com/office/drawing/2015/9/8/chartex" xmlns:cx2="http://schemas.microsoft.com/office/drawing/2015/10/21/chartex" xmlns:cx3="http://schemas.microsoft.com/office/drawing/2016/5/9/chartex" xmlns:cx4="http://schemas.microsoft.com/office/drawing/2016/5/10/chartex" xmlns:cx5="http://schemas.microsoft.com/office/drawing/2016/5/11/chartex" xmlns:cx6="http://schemas.microsoft.com/office/drawing/2016/5/12/chartex" xmlns:cx7="http://schemas.microsoft.com/office/drawing/2016/5/13/chartex" xmlns:cx8="http://schemas.microsoft.com/office/drawing/2016/5/14/chartex" xmlns:mc="http://schemas.openxmlformats.org/markup-compatibility/2006" xmlns:aink="http://schemas.microsoft.com/office/drawing/2016/ink" xmlns:am3d="http://schemas.microsoft.com/office/drawing/2017/model3d" xmlns:o="urn:schemas-microsoft-com:office:office" xmlns:oel="http://schemas.microsoft.com/office/2019/extlst" xmlns:r="http://schemas.openxmlformats.org/officeDocument/2006/relationships" xmlns:m="http://schemas.openxmlformats.org/officeDocument/2006/math" xmlns:v="urn:schemas-microsoft-com:vml" xmlns:wp14="http://schemas.microsoft.com/office/word/2010/wordprocessingDrawing" xmlns:wp="http://schemas.openxmlformats.org/drawingml/2006/wordprocessingDrawing" xmlns:w10="urn:schemas-microsoft-com:office:word" xmlns:w="http://schemas.openxmlformats.org/wordprocessingml/2006/main" xmlns:w14="http://schemas.microsoft.com/office/word/2010/wordml" xmlns:w15="http://schemas.microsoft.com/office/word/2012/wordml" xmlns:w16cex="http://schemas.microsoft.com/office/word/2018/wordml/cex" xmlns:w16cid="http://schemas.microsoft.com/office/word/2016/wordml/cid" xmlns:w16="http://schemas.microsoft.com/office/word/2018/wordml" xmlns:w16sdtdh="http://schemas.microsoft.com/office/word/2020/wordml/sdtdatahash" xmlns:w16se="http://schemas.microsoft.com/office/word/2015/wordml/symex" xmlns:wpg="http://schemas.microsoft.com/office/word/2010/wordprocessingGroup" xmlns:wpi="http://schemas.microsoft.com/office/word/2010/wordprocessingInk" xmlns:wne="http://schemas.microsoft.com/office/word/2006/wordml" xmlns:wps="http://schemas.microsoft.com/office/word/2010/wordprocessingShape" mc:Ignorable="w14 w15 w16se w16cid w16 w16cex w16sdtdh wp14">
+<w:hdr xmlns:wpc="http://schemas.microsoft.com/office/word/2010/wordprocessingCanvas" xmlns:cx="http://schemas.microsoft.com/office/drawing/2014/chartex" xmlns:cx1="http://schemas.microsoft.com/office/drawing/2015/9/8/chartex" xmlns:cx2="http://schemas.microsoft.com/office/drawing/2015/10/21/chartex" xmlns:cx3="http://schemas.microsoft.com/office/drawing/2016/5/9/chartex" xmlns:cx4="http://schemas.microsoft.com/office/drawing/2016/5/10/chartex" xmlns:cx5="http://schemas.microsoft.com/office/drawing/2016/5/11/chartex" xmlns:cx6="http://schemas.microsoft.com/office/drawing/2016/5/12/chartex" xmlns:cx7="http://schemas.microsoft.com/office/drawing/2016/5/13/chartex" xmlns:cx8="http://schemas.microsoft.com/office/drawing/2016/5/14/chartex" xmlns:mc="http://schemas.openxmlformats.org/markup-compatibility/2006" xmlns:aink="http://schemas.microsoft.com/office/drawing/2016/ink" xmlns:am3d="http://schemas.microsoft.com/office/drawing/2017/model3d" xmlns:o="urn:schemas-microsoft-com:office:office" xmlns:oel="http://schemas.microsoft.com/office/2019/extlst" xmlns:r="http://schemas.openxmlformats.org/officeDocument/2006/relationships" xmlns:m="http://schemas.openxmlformats.org/officeDocument/2006/math" xmlns:v="urn:schemas-microsoft-com:vml" xmlns:wp14="http://schemas.microsoft.com/office/word/2010/wordprocessingDrawing" xmlns:wp="http://schemas.openxmlformats.org/drawingml/2006/wordprocessingDrawing" xmlns:w10="urn:schemas-microsoft-com:office:word" xmlns:w="http://schemas.openxmlformats.org/wordprocessingml/2006/main" xmlns:w14="http://schemas.microsoft.com/office/word/2010/wordml" xmlns:w15="http://schemas.microsoft.com/office/word/2012/wordml" xmlns:w16cex="http://schemas.microsoft.com/office/word/2018/wordml/cex" xmlns:w16cid="http://schemas.microsoft.com/office/word/2016/wordml/cid" xmlns:w16="http://schemas.microsoft.com/office/word/2018/wordml" xmlns:w16du="http://schemas.microsoft.com/office/word/2023/wordml/word16du" xmlns:w16sdtdh="http://schemas.microsoft.com/office/word/2020/wordml/sdtdatahash" xmlns:w16se="http://schemas.microsoft.com/office/word/2015/wordml/symex" xmlns:wpg="http://schemas.microsoft.com/office/word/2010/wordprocessingGroup" xmlns:wpi="http://schemas.microsoft.com/office/word/2010/wordprocessingInk" xmlns:wne="http://schemas.microsoft.com/office/word/2006/wordml" xmlns:wps="http://schemas.microsoft.com/office/word/2010/wordprocessingShape" mc:Ignorable="w14 w15 w16se w16cid w16 w16cex w16sdtdh wp14">
   <w:p>
     <w:pPr>
       <w:pStyle w:val="Header"/>
@@ -2958,7 +2790,7 @@
 </file>
 
 <file path=word/numbering.xml><?xml version="1.0" encoding="utf-8"?>
-<w:numbering xmlns:wpc="http://schemas.microsoft.com/office/word/2010/wordprocessingCanvas" xmlns:cx="http://schemas.microsoft.com/office/drawing/2014/chartex" xmlns:cx1="http://schemas.microsoft.com/office/drawing/2015/9/8/chartex" xmlns:cx2="http://schemas.microsoft.com/office/drawing/2015/10/21/chartex" xmlns:cx3="http://schemas.microsoft.com/office/drawing/2016/5/9/chartex" xmlns:cx4="http://schemas.microsoft.com/office/drawing/2016/5/10/chartex" xmlns:cx5="http://schemas.microsoft.com/office/drawing/2016/5/11/chartex" xmlns:cx6="http://schemas.microsoft.com/office/drawing/2016/5/12/chartex" xmlns:cx7="http://schemas.microsoft.com/office/drawing/2016/5/13/chartex" xmlns:cx8="http://schemas.microsoft.com/office/drawing/2016/5/14/chartex" xmlns:mc="http://schemas.openxmlformats.org/markup-compatibility/2006" xmlns:aink="http://schemas.microsoft.com/office/drawing/2016/ink" xmlns:am3d="http://schemas.microsoft.com/office/drawing/2017/model3d" xmlns:o="urn:schemas-microsoft-com:office:office" xmlns:oel="http://schemas.microsoft.com/office/2019/extlst" xmlns:r="http://schemas.openxmlformats.org/officeDocument/2006/relationships" xmlns:m="http://schemas.openxmlformats.org/officeDocument/2006/math" xmlns:v="urn:schemas-microsoft-com:vml" xmlns:wp14="http://schemas.microsoft.com/office/word/2010/wordprocessingDrawing" xmlns:wp="http://schemas.openxmlformats.org/drawingml/2006/wordprocessingDrawing" xmlns:w10="urn:schemas-microsoft-com:office:word" xmlns:w="http://schemas.openxmlformats.org/wordprocessingml/2006/main" xmlns:w14="http://schemas.microsoft.com/office/word/2010/wordml" xmlns:w15="http://schemas.microsoft.com/office/word/2012/wordml" xmlns:w16cex="http://schemas.microsoft.com/office/word/2018/wordml/cex" xmlns:w16cid="http://schemas.microsoft.com/office/word/2016/wordml/cid" xmlns:w16="http://schemas.microsoft.com/office/word/2018/wordml" xmlns:w16sdtdh="http://schemas.microsoft.com/office/word/2020/wordml/sdtdatahash" xmlns:w16se="http://schemas.microsoft.com/office/word/2015/wordml/symex" xmlns:wpg="http://schemas.microsoft.com/office/word/2010/wordprocessingGroup" xmlns:wpi="http://schemas.microsoft.com/office/word/2010/wordprocessingInk" xmlns:wne="http://schemas.microsoft.com/office/word/2006/wordml" xmlns:wps="http://schemas.microsoft.com/office/word/2010/wordprocessingShape" mc:Ignorable="w14 w15 w16se w16cid w16 w16cex w16sdtdh wp14">
+<w:numbering xmlns:wpc="http://schemas.microsoft.com/office/word/2010/wordprocessingCanvas" xmlns:cx="http://schemas.microsoft.com/office/drawing/2014/chartex" xmlns:cx1="http://schemas.microsoft.com/office/drawing/2015/9/8/chartex" xmlns:cx2="http://schemas.microsoft.com/office/drawing/2015/10/21/chartex" xmlns:cx3="http://schemas.microsoft.com/office/drawing/2016/5/9/chartex" xmlns:cx4="http://schemas.microsoft.com/office/drawing/2016/5/10/chartex" xmlns:cx5="http://schemas.microsoft.com/office/drawing/2016/5/11/chartex" xmlns:cx6="http://schemas.microsoft.com/office/drawing/2016/5/12/chartex" xmlns:cx7="http://schemas.microsoft.com/office/drawing/2016/5/13/chartex" xmlns:cx8="http://schemas.microsoft.com/office/drawing/2016/5/14/chartex" xmlns:mc="http://schemas.openxmlformats.org/markup-compatibility/2006" xmlns:aink="http://schemas.microsoft.com/office/drawing/2016/ink" xmlns:am3d="http://schemas.microsoft.com/office/drawing/2017/model3d" xmlns:o="urn:schemas-microsoft-com:office:office" xmlns:oel="http://schemas.microsoft.com/office/2019/extlst" xmlns:r="http://schemas.openxmlformats.org/officeDocument/2006/relationships" xmlns:m="http://schemas.openxmlformats.org/officeDocument/2006/math" xmlns:v="urn:schemas-microsoft-com:vml" xmlns:wp14="http://schemas.microsoft.com/office/word/2010/wordprocessingDrawing" xmlns:wp="http://schemas.openxmlformats.org/drawingml/2006/wordprocessingDrawing" xmlns:w10="urn:schemas-microsoft-com:office:word" xmlns:w="http://schemas.openxmlformats.org/wordprocessingml/2006/main" xmlns:w14="http://schemas.microsoft.com/office/word/2010/wordml" xmlns:w15="http://schemas.microsoft.com/office/word/2012/wordml" xmlns:w16cex="http://schemas.microsoft.com/office/word/2018/wordml/cex" xmlns:w16cid="http://schemas.microsoft.com/office/word/2016/wordml/cid" xmlns:w16="http://schemas.microsoft.com/office/word/2018/wordml" xmlns:w16du="http://schemas.microsoft.com/office/word/2023/wordml/word16du" xmlns:w16sdtdh="http://schemas.microsoft.com/office/word/2020/wordml/sdtdatahash" xmlns:w16se="http://schemas.microsoft.com/office/word/2015/wordml/symex" xmlns:wpg="http://schemas.microsoft.com/office/word/2010/wordprocessingGroup" xmlns:wpi="http://schemas.microsoft.com/office/word/2010/wordprocessingInk" xmlns:wne="http://schemas.microsoft.com/office/word/2006/wordml" xmlns:wps="http://schemas.microsoft.com/office/word/2010/wordprocessingShape" mc:Ignorable="w14 w15 w16se w16cid w16 w16cex w16sdtdh wp14">
   <w:abstractNum w:abstractNumId="0" w15:restartNumberingAfterBreak="0">
     <w:nsid w:val="24B26B93"/>
     <w:multiLevelType w:val="hybridMultilevel"/>

</xml_diff>